<commit_message>
aggiunto consuntivo ore e suddivisione parti
</commit_message>
<xml_diff>
--- a/scaletta.docx
+++ b/scaletta.docx
@@ -15,8 +15,14 @@
           <w:ilvl w:val="0"/>
           <w:numId w:val="1"/>
         </w:numPr>
-      </w:pPr>
-      <w:r>
+        <w:rPr>
+          <w:highlight w:val="yellow"/>
+        </w:rPr>
+      </w:pPr>
+      <w:r>
+        <w:rPr>
+          <w:highlight w:val="yellow"/>
+        </w:rPr>
         <w:t>Indice (con ancore)</w:t>
       </w:r>
     </w:p>
@@ -27,8 +33,14 @@
           <w:ilvl w:val="0"/>
           <w:numId w:val="1"/>
         </w:numPr>
-      </w:pPr>
-      <w:r>
+        <w:rPr>
+          <w:highlight w:val="yellow"/>
+        </w:rPr>
+      </w:pPr>
+      <w:r>
+        <w:rPr>
+          <w:highlight w:val="yellow"/>
+        </w:rPr>
         <w:t>Introduzione:</w:t>
       </w:r>
     </w:p>
@@ -39,16 +51,28 @@
           <w:ilvl w:val="1"/>
           <w:numId w:val="1"/>
         </w:numPr>
-      </w:pPr>
-      <w:r>
+        <w:rPr>
+          <w:highlight w:val="yellow"/>
+        </w:rPr>
+      </w:pPr>
+      <w:r>
+        <w:rPr>
+          <w:highlight w:val="yellow"/>
+        </w:rPr>
         <w:t xml:space="preserve">Cos’è </w:t>
       </w:r>
       <w:proofErr w:type="spellStart"/>
       <w:r>
+        <w:rPr>
+          <w:highlight w:val="yellow"/>
+        </w:rPr>
         <w:t>pacman</w:t>
       </w:r>
       <w:proofErr w:type="spellEnd"/>
       <w:r>
+        <w:rPr>
+          <w:highlight w:val="yellow"/>
+        </w:rPr>
         <w:t xml:space="preserve"> (il progetto)</w:t>
       </w:r>
     </w:p>
@@ -59,8 +83,14 @@
           <w:ilvl w:val="1"/>
           <w:numId w:val="1"/>
         </w:numPr>
-      </w:pPr>
-      <w:r>
+        <w:rPr>
+          <w:highlight w:val="yellow"/>
+        </w:rPr>
+      </w:pPr>
+      <w:r>
+        <w:rPr>
+          <w:highlight w:val="yellow"/>
+        </w:rPr>
         <w:t>Da dove lo abbiamo preso</w:t>
       </w:r>
     </w:p>
@@ -71,8 +101,14 @@
           <w:ilvl w:val="1"/>
           <w:numId w:val="1"/>
         </w:numPr>
-      </w:pPr>
-      <w:r>
+        <w:rPr>
+          <w:highlight w:val="yellow"/>
+        </w:rPr>
+      </w:pPr>
+      <w:r>
+        <w:rPr>
+          <w:highlight w:val="yellow"/>
+        </w:rPr>
         <w:t>Primo di mini progetti</w:t>
       </w:r>
     </w:p>
@@ -83,8 +119,14 @@
           <w:ilvl w:val="0"/>
           <w:numId w:val="1"/>
         </w:numPr>
-      </w:pPr>
-      <w:r>
+        <w:rPr>
+          <w:highlight w:val="yellow"/>
+        </w:rPr>
+      </w:pPr>
+      <w:r>
+        <w:rPr>
+          <w:highlight w:val="yellow"/>
+        </w:rPr>
         <w:t>Consuntivo ore</w:t>
       </w:r>
     </w:p>
@@ -95,8 +137,14 @@
           <w:ilvl w:val="0"/>
           <w:numId w:val="1"/>
         </w:numPr>
-      </w:pPr>
-      <w:r>
+        <w:rPr>
+          <w:highlight w:val="green"/>
+        </w:rPr>
+      </w:pPr>
+      <w:r>
+        <w:rPr>
+          <w:highlight w:val="green"/>
+        </w:rPr>
         <w:t>Struttura progetto:</w:t>
       </w:r>
     </w:p>
@@ -107,8 +155,14 @@
           <w:ilvl w:val="1"/>
           <w:numId w:val="1"/>
         </w:numPr>
-      </w:pPr>
-      <w:r>
+        <w:rPr>
+          <w:highlight w:val="green"/>
+        </w:rPr>
+      </w:pPr>
+      <w:r>
+        <w:rPr>
+          <w:highlight w:val="green"/>
+        </w:rPr>
         <w:t>File che ci sono (quali abbiamo usato e quali no)</w:t>
       </w:r>
     </w:p>
@@ -119,8 +173,14 @@
           <w:ilvl w:val="1"/>
           <w:numId w:val="1"/>
         </w:numPr>
-      </w:pPr>
-      <w:r>
+        <w:rPr>
+          <w:highlight w:val="green"/>
+        </w:rPr>
+      </w:pPr>
+      <w:r>
+        <w:rPr>
+          <w:highlight w:val="green"/>
+        </w:rPr>
         <w:t xml:space="preserve">Istruzioni per </w:t>
       </w:r>
     </w:p>
@@ -131,24 +191,42 @@
           <w:ilvl w:val="2"/>
           <w:numId w:val="1"/>
         </w:numPr>
-      </w:pPr>
-      <w:r>
+        <w:rPr>
+          <w:highlight w:val="green"/>
+        </w:rPr>
+      </w:pPr>
+      <w:r>
+        <w:rPr>
+          <w:highlight w:val="green"/>
+        </w:rPr>
         <w:t xml:space="preserve">Gioco </w:t>
       </w:r>
       <w:proofErr w:type="spellStart"/>
       <w:r>
+        <w:rPr>
+          <w:highlight w:val="green"/>
+        </w:rPr>
         <w:t>nornale</w:t>
       </w:r>
       <w:proofErr w:type="spellEnd"/>
       <w:r>
+        <w:rPr>
+          <w:highlight w:val="green"/>
+        </w:rPr>
         <w:t xml:space="preserve"> (</w:t>
       </w:r>
       <w:proofErr w:type="spellStart"/>
       <w:r>
+        <w:rPr>
+          <w:highlight w:val="green"/>
+        </w:rPr>
         <w:t>user</w:t>
       </w:r>
       <w:proofErr w:type="spellEnd"/>
       <w:r>
+        <w:rPr>
+          <w:highlight w:val="green"/>
+        </w:rPr>
         <w:t xml:space="preserve"> controller)</w:t>
       </w:r>
     </w:p>
@@ -159,8 +237,14 @@
           <w:ilvl w:val="2"/>
           <w:numId w:val="1"/>
         </w:numPr>
-      </w:pPr>
-      <w:r>
+        <w:rPr>
+          <w:highlight w:val="green"/>
+        </w:rPr>
+      </w:pPr>
+      <w:r>
+        <w:rPr>
+          <w:highlight w:val="green"/>
+        </w:rPr>
         <w:t>Lista delle opzioni (-h)</w:t>
       </w:r>
     </w:p>
@@ -171,8 +255,14 @@
           <w:ilvl w:val="2"/>
           <w:numId w:val="1"/>
         </w:numPr>
-      </w:pPr>
-      <w:r>
+        <w:rPr>
+          <w:highlight w:val="green"/>
+        </w:rPr>
+      </w:pPr>
+      <w:r>
+        <w:rPr>
+          <w:highlight w:val="green"/>
+        </w:rPr>
         <w:t>Tutti i comandi sono in command.txt</w:t>
       </w:r>
     </w:p>
@@ -183,22 +273,40 @@
           <w:ilvl w:val="0"/>
           <w:numId w:val="1"/>
         </w:numPr>
-      </w:pPr>
-      <w:r>
+        <w:rPr>
+          <w:highlight w:val="yellow"/>
+        </w:rPr>
+      </w:pPr>
+      <w:r>
+        <w:rPr>
+          <w:highlight w:val="yellow"/>
+        </w:rPr>
         <w:t>Trovare un punto fissato</w:t>
       </w:r>
       <w:r>
+        <w:rPr>
+          <w:highlight w:val="yellow"/>
+        </w:rPr>
         <w:t xml:space="preserve"> (confronto con </w:t>
       </w:r>
       <w:proofErr w:type="spellStart"/>
       <w:r>
+        <w:rPr>
+          <w:highlight w:val="yellow"/>
+        </w:rPr>
         <w:t>MediumMaze</w:t>
       </w:r>
       <w:proofErr w:type="spellEnd"/>
       <w:r>
+        <w:rPr>
+          <w:highlight w:val="yellow"/>
+        </w:rPr>
         <w:t>)</w:t>
       </w:r>
       <w:r>
+        <w:rPr>
+          <w:highlight w:val="yellow"/>
+        </w:rPr>
         <w:t>:</w:t>
       </w:r>
     </w:p>
@@ -209,16 +317,28 @@
           <w:ilvl w:val="1"/>
           <w:numId w:val="1"/>
         </w:numPr>
-      </w:pPr>
-      <w:r>
+        <w:rPr>
+          <w:highlight w:val="yellow"/>
+        </w:rPr>
+      </w:pPr>
+      <w:r>
+        <w:rPr>
+          <w:highlight w:val="yellow"/>
+        </w:rPr>
         <w:t xml:space="preserve">Uso ricerca generale, con </w:t>
       </w:r>
       <w:proofErr w:type="spellStart"/>
       <w:r>
+        <w:rPr>
+          <w:highlight w:val="yellow"/>
+        </w:rPr>
         <w:t>istanziazioni</w:t>
       </w:r>
       <w:proofErr w:type="spellEnd"/>
       <w:r>
+        <w:rPr>
+          <w:highlight w:val="yellow"/>
+        </w:rPr>
         <w:t xml:space="preserve"> e le strutture dati usate (gerarchie di code)</w:t>
       </w:r>
     </w:p>
@@ -229,8 +349,14 @@
           <w:ilvl w:val="1"/>
           <w:numId w:val="1"/>
         </w:numPr>
-      </w:pPr>
-      <w:r>
+        <w:rPr>
+          <w:highlight w:val="yellow"/>
+        </w:rPr>
+      </w:pPr>
+      <w:r>
+        <w:rPr>
+          <w:highlight w:val="yellow"/>
+        </w:rPr>
         <w:t>DFS:</w:t>
       </w:r>
     </w:p>
@@ -241,8 +367,14 @@
           <w:ilvl w:val="2"/>
           <w:numId w:val="1"/>
         </w:numPr>
-      </w:pPr>
-      <w:r>
+        <w:rPr>
+          <w:highlight w:val="yellow"/>
+        </w:rPr>
+      </w:pPr>
+      <w:r>
+        <w:rPr>
+          <w:highlight w:val="yellow"/>
+        </w:rPr>
         <w:t>Dati ottenuti compatibili con i seguenti layout</w:t>
       </w:r>
     </w:p>
@@ -253,8 +385,14 @@
           <w:ilvl w:val="1"/>
           <w:numId w:val="1"/>
         </w:numPr>
-      </w:pPr>
-      <w:r>
+        <w:rPr>
+          <w:highlight w:val="yellow"/>
+        </w:rPr>
+      </w:pPr>
+      <w:r>
+        <w:rPr>
+          <w:highlight w:val="yellow"/>
+        </w:rPr>
         <w:t>BFS:</w:t>
       </w:r>
     </w:p>
@@ -265,12 +403,15 @@
           <w:ilvl w:val="2"/>
           <w:numId w:val="1"/>
         </w:numPr>
-      </w:pPr>
-      <w:r>
-        <w:t xml:space="preserve">Dati ottenuti compatibili </w:t>
-      </w:r>
-      <w:r>
-        <w:t>con i seguenti layout</w:t>
+        <w:rPr>
+          <w:highlight w:val="yellow"/>
+        </w:rPr>
+      </w:pPr>
+      <w:r>
+        <w:rPr>
+          <w:highlight w:val="yellow"/>
+        </w:rPr>
+        <w:t>Dati ottenuti compatibili con i seguenti layout</w:t>
       </w:r>
     </w:p>
     <w:p>
@@ -280,16 +421,28 @@
           <w:ilvl w:val="2"/>
           <w:numId w:val="1"/>
         </w:numPr>
-      </w:pPr>
-      <w:r>
+        <w:rPr>
+          <w:highlight w:val="yellow"/>
+        </w:rPr>
+      </w:pPr>
+      <w:r>
+        <w:rPr>
+          <w:highlight w:val="yellow"/>
+        </w:rPr>
         <w:t xml:space="preserve">Funziona con </w:t>
       </w:r>
       <w:proofErr w:type="spellStart"/>
       <w:r>
+        <w:rPr>
+          <w:highlight w:val="yellow"/>
+        </w:rPr>
         <w:t>eight</w:t>
       </w:r>
       <w:proofErr w:type="spellEnd"/>
       <w:r>
+        <w:rPr>
+          <w:highlight w:val="yellow"/>
+        </w:rPr>
         <w:t>-puzzle</w:t>
       </w:r>
     </w:p>
@@ -300,8 +453,14 @@
           <w:ilvl w:val="1"/>
           <w:numId w:val="1"/>
         </w:numPr>
-      </w:pPr>
-      <w:r>
+        <w:rPr>
+          <w:highlight w:val="yellow"/>
+        </w:rPr>
+      </w:pPr>
+      <w:r>
+        <w:rPr>
+          <w:highlight w:val="yellow"/>
+        </w:rPr>
         <w:t>Costo Uniforme:</w:t>
       </w:r>
     </w:p>
@@ -312,8 +471,14 @@
           <w:ilvl w:val="2"/>
           <w:numId w:val="1"/>
         </w:numPr>
-      </w:pPr>
-      <w:r>
+        <w:rPr>
+          <w:highlight w:val="yellow"/>
+        </w:rPr>
+      </w:pPr>
+      <w:r>
+        <w:rPr>
+          <w:highlight w:val="yellow"/>
+        </w:rPr>
         <w:t>Dati ottenuti compatibili con i seguenti layout</w:t>
       </w:r>
     </w:p>
@@ -324,8 +489,14 @@
           <w:ilvl w:val="1"/>
           <w:numId w:val="1"/>
         </w:numPr>
-      </w:pPr>
-      <w:r>
+        <w:rPr>
+          <w:highlight w:val="yellow"/>
+        </w:rPr>
+      </w:pPr>
+      <w:r>
+        <w:rPr>
+          <w:highlight w:val="yellow"/>
+        </w:rPr>
         <w:t>A*:</w:t>
       </w:r>
     </w:p>
@@ -336,8 +507,14 @@
           <w:ilvl w:val="2"/>
           <w:numId w:val="1"/>
         </w:numPr>
-      </w:pPr>
-      <w:r>
+        <w:rPr>
+          <w:highlight w:val="yellow"/>
+        </w:rPr>
+      </w:pPr>
+      <w:r>
+        <w:rPr>
+          <w:highlight w:val="yellow"/>
+        </w:rPr>
         <w:t>Dati ottenuti con seguenti layout, con euristica nulla</w:t>
       </w:r>
     </w:p>
@@ -348,8 +525,14 @@
           <w:ilvl w:val="1"/>
           <w:numId w:val="1"/>
         </w:numPr>
-      </w:pPr>
-      <w:r>
+        <w:rPr>
+          <w:highlight w:val="yellow"/>
+        </w:rPr>
+      </w:pPr>
+      <w:r>
+        <w:rPr>
+          <w:highlight w:val="yellow"/>
+        </w:rPr>
         <w:t>Confronto tra algoritmi</w:t>
       </w:r>
     </w:p>
@@ -360,8 +543,14 @@
           <w:ilvl w:val="0"/>
           <w:numId w:val="1"/>
         </w:numPr>
-      </w:pPr>
-      <w:r>
+        <w:rPr>
+          <w:highlight w:val="green"/>
+        </w:rPr>
+      </w:pPr>
+      <w:r>
+        <w:rPr>
+          <w:highlight w:val="green"/>
+        </w:rPr>
         <w:t>Trovare tutti gli angoli:</w:t>
       </w:r>
     </w:p>
@@ -372,17 +561,32 @@
           <w:ilvl w:val="1"/>
           <w:numId w:val="1"/>
         </w:numPr>
-      </w:pPr>
-      <w:r>
+        <w:rPr>
+          <w:highlight w:val="green"/>
+        </w:rPr>
+      </w:pPr>
+      <w:r>
+        <w:rPr>
+          <w:highlight w:val="green"/>
+        </w:rPr>
         <w:t>Come abbiamo implementato il problema</w:t>
       </w:r>
       <w:r>
+        <w:rPr>
+          <w:highlight w:val="green"/>
+        </w:rPr>
         <w:t xml:space="preserve">: (roba di sperduti ma </w:t>
       </w:r>
       <w:r>
+        <w:rPr>
+          <w:highlight w:val="green"/>
+        </w:rPr>
         <w:t>perché</w:t>
       </w:r>
       <w:r>
+        <w:rPr>
+          <w:highlight w:val="green"/>
+        </w:rPr>
         <w:t xml:space="preserve"> abbiamo seguito l’indizio e l’implementazione del problema successivo già fatta)</w:t>
       </w:r>
     </w:p>
@@ -393,11 +597,20 @@
           <w:ilvl w:val="1"/>
           <w:numId w:val="1"/>
         </w:numPr>
-      </w:pPr>
-      <w:r>
+        <w:rPr>
+          <w:highlight w:val="green"/>
+        </w:rPr>
+      </w:pPr>
+      <w:r>
+        <w:rPr>
+          <w:highlight w:val="green"/>
+        </w:rPr>
         <w:t>Descrivere euristica nostra (controlla dimostrazione)</w:t>
       </w:r>
       <w:r>
+        <w:rPr>
+          <w:highlight w:val="green"/>
+        </w:rPr>
         <w:t xml:space="preserve"> con le tre distanze</w:t>
       </w:r>
     </w:p>
@@ -408,8 +621,14 @@
           <w:ilvl w:val="1"/>
           <w:numId w:val="1"/>
         </w:numPr>
-      </w:pPr>
-      <w:r>
+        <w:rPr>
+          <w:highlight w:val="green"/>
+        </w:rPr>
+      </w:pPr>
+      <w:r>
+        <w:rPr>
+          <w:highlight w:val="green"/>
+        </w:rPr>
         <w:t>Perché è ammissibile</w:t>
       </w:r>
     </w:p>
@@ -420,22 +639,34 @@
           <w:ilvl w:val="2"/>
           <w:numId w:val="1"/>
         </w:numPr>
-      </w:pPr>
-      <w:r>
-        <w:t>Dati ottenuti con segu</w:t>
-      </w:r>
-      <w:r>
-        <w:t>enti layout, con euristica nostra</w:t>
-      </w:r>
-      <w:r>
+        <w:rPr>
+          <w:highlight w:val="green"/>
+        </w:rPr>
+      </w:pPr>
+      <w:r>
+        <w:rPr>
+          <w:highlight w:val="green"/>
+        </w:rPr>
+        <w:t>Dati ottenuti con seguenti layout, con euristica nostra</w:t>
+      </w:r>
+      <w:r>
+        <w:rPr>
+          <w:highlight w:val="green"/>
+        </w:rPr>
         <w:t xml:space="preserve"> e fare </w:t>
       </w:r>
       <w:proofErr w:type="spellStart"/>
       <w:r>
+        <w:rPr>
+          <w:highlight w:val="green"/>
+        </w:rPr>
         <w:t>confrontro</w:t>
       </w:r>
       <w:proofErr w:type="spellEnd"/>
       <w:r>
+        <w:rPr>
+          <w:highlight w:val="green"/>
+        </w:rPr>
         <w:t xml:space="preserve"> con le tre distanze</w:t>
       </w:r>
     </w:p>
@@ -459,69 +690,65 @@
           <w:numId w:val="1"/>
         </w:numPr>
       </w:pPr>
-      <w:proofErr w:type="spellStart"/>
-      <w:r>
-        <w:t>Descrizone</w:t>
-      </w:r>
-      <w:proofErr w:type="spellEnd"/>
-      <w:r>
-        <w:t xml:space="preserve"> problema e sua </w:t>
-      </w:r>
-      <w:proofErr w:type="spellStart"/>
-      <w:r>
-        <w:t>imlementazione</w:t>
-      </w:r>
-      <w:proofErr w:type="spellEnd"/>
-    </w:p>
-    <w:p>
-      <w:pPr>
-        <w:pStyle w:val="Paragrafoelenco"/>
-        <w:numPr>
-          <w:ilvl w:val="1"/>
-          <w:numId w:val="1"/>
-        </w:numPr>
-      </w:pPr>
-      <w:r>
-        <w:t>Descrizione nostra euristica</w:t>
-      </w:r>
-    </w:p>
-    <w:p>
-      <w:pPr>
-        <w:pStyle w:val="Paragrafoelenco"/>
-        <w:numPr>
-          <w:ilvl w:val="1"/>
-          <w:numId w:val="1"/>
-        </w:numPr>
-      </w:pPr>
-      <w:r>
-        <w:t>Dimostrazione consistenza</w:t>
-      </w:r>
-    </w:p>
-    <w:p>
-      <w:pPr>
-        <w:pStyle w:val="Paragrafoelenco"/>
-        <w:numPr>
-          <w:ilvl w:val="0"/>
-          <w:numId w:val="1"/>
-        </w:numPr>
-      </w:pPr>
-      <w:r>
-        <w:t>Conclusioni:</w:t>
-      </w:r>
-    </w:p>
-    <w:p>
-      <w:pPr>
-        <w:pStyle w:val="Paragrafoelenco"/>
-        <w:numPr>
-          <w:ilvl w:val="1"/>
-          <w:numId w:val="1"/>
-        </w:numPr>
-      </w:pPr>
-      <w:r>
-        <w:t>Possibili miglioramenti ed estenzioni</w:t>
+      <w:r>
+        <w:t>Descrizione</w:t>
       </w:r>
       <w:bookmarkStart w:id="0" w:name="_GoBack"/>
       <w:bookmarkEnd w:id="0"/>
+      <w:r>
+        <w:t xml:space="preserve"> problema e sua </w:t>
+      </w:r>
+      <w:r>
+        <w:t>implementazione</w:t>
+      </w:r>
+    </w:p>
+    <w:p>
+      <w:pPr>
+        <w:pStyle w:val="Paragrafoelenco"/>
+        <w:numPr>
+          <w:ilvl w:val="1"/>
+          <w:numId w:val="1"/>
+        </w:numPr>
+      </w:pPr>
+      <w:r>
+        <w:t>Descrizione nostra euristica</w:t>
+      </w:r>
+    </w:p>
+    <w:p>
+      <w:pPr>
+        <w:pStyle w:val="Paragrafoelenco"/>
+        <w:numPr>
+          <w:ilvl w:val="1"/>
+          <w:numId w:val="1"/>
+        </w:numPr>
+      </w:pPr>
+      <w:r>
+        <w:t>Dimostrazione consistenza</w:t>
+      </w:r>
+    </w:p>
+    <w:p>
+      <w:pPr>
+        <w:pStyle w:val="Paragrafoelenco"/>
+        <w:numPr>
+          <w:ilvl w:val="0"/>
+          <w:numId w:val="1"/>
+        </w:numPr>
+      </w:pPr>
+      <w:r>
+        <w:t>Conclusioni:</w:t>
+      </w:r>
+    </w:p>
+    <w:p>
+      <w:pPr>
+        <w:pStyle w:val="Paragrafoelenco"/>
+        <w:numPr>
+          <w:ilvl w:val="1"/>
+          <w:numId w:val="1"/>
+        </w:numPr>
+      </w:pPr>
+      <w:r>
+        <w:t>Possibili miglioramenti ed estenzioni</w:t>
+      </w:r>
     </w:p>
     <w:p>
       <w:pPr>
@@ -538,10 +765,43 @@
         <w:ind w:left="1800"/>
       </w:pPr>
     </w:p>
+    <w:bookmarkStart w:id="1" w:name="_MON_1430637128"/>
+    <w:bookmarkStart w:id="2" w:name="_MON_1430637494"/>
+    <w:bookmarkStart w:id="3" w:name="_MON_1430637928"/>
+    <w:bookmarkEnd w:id="1"/>
+    <w:bookmarkEnd w:id="2"/>
+    <w:bookmarkEnd w:id="3"/>
     <w:p>
       <w:pPr>
         <w:ind w:left="720"/>
       </w:pPr>
+      <w:r>
+        <w:object w:dxaOrig="11314" w:dyaOrig="3484">
+          <v:shapetype id="_x0000_t75" coordsize="21600,21600" o:spt="75" o:preferrelative="t" path="m@4@5l@4@11@9@11@9@5xe" filled="f" stroked="f">
+            <v:stroke joinstyle="miter"/>
+            <v:formulas>
+              <v:f eqn="if lineDrawn pixelLineWidth 0"/>
+              <v:f eqn="sum @0 1 0"/>
+              <v:f eqn="sum 0 0 @1"/>
+              <v:f eqn="prod @2 1 2"/>
+              <v:f eqn="prod @3 21600 pixelWidth"/>
+              <v:f eqn="prod @3 21600 pixelHeight"/>
+              <v:f eqn="sum @0 0 1"/>
+              <v:f eqn="prod @6 1 2"/>
+              <v:f eqn="prod @7 21600 pixelWidth"/>
+              <v:f eqn="sum @8 21600 0"/>
+              <v:f eqn="prod @7 21600 pixelHeight"/>
+              <v:f eqn="sum @10 21600 0"/>
+            </v:formulas>
+            <v:path o:extrusionok="f" gradientshapeok="t" o:connecttype="rect"/>
+            <o:lock v:ext="edit" aspectratio="t"/>
+          </v:shapetype>
+          <v:shape id="_x0000_i1025" type="#_x0000_t75" style="width:565.7pt;height:174.2pt" o:ole="">
+            <v:imagedata r:id="rId6" o:title=""/>
+          </v:shape>
+          <o:OLEObject Type="Embed" ProgID="Excel.Sheet.12" ShapeID="_x0000_i1025" DrawAspect="Content" ObjectID="_1430638093" r:id="rId7"/>
+        </w:object>
+      </w:r>
     </w:p>
     <w:p/>
     <w:sectPr>

</xml_diff>